<commit_message>
done and dusted with the tasks
</commit_message>
<xml_diff>
--- a/homework/HW_0/Answers.docx
+++ b/homework/HW_0/Answers.docx
@@ -29,12 +29,124 @@
         <w:jc w:val="both"/>
         <w:rPr>
           <w:rFonts w:ascii="Times New Roman" w:hAnsi="Times New Roman"/>
-        </w:rPr>
-      </w:pPr>
-      <w:r>
-        <w:rPr>
-          <w:rFonts w:ascii="Times New Roman" w:hAnsi="Times New Roman"/>
-        </w:rPr>
+          <w:b/>
+          <w:bCs/>
+        </w:rPr>
+      </w:pPr>
+      <w:r>
+        <w:rPr>
+          <w:rFonts w:ascii="Times New Roman" w:hAnsi="Times New Roman"/>
+          <w:b/>
+          <w:bCs/>
+        </w:rPr>
+      </w:r>
+    </w:p>
+    <w:p>
+      <w:pPr>
+        <w:pStyle w:val="LO-normal"/>
+        <w:shd w:val="clear" w:fill="auto"/>
+        <w:spacing w:before="0" w:after="160"/>
+        <w:rPr>
+          <w:b w:val="false"/>
+          <w:bCs w:val="false"/>
+        </w:rPr>
+      </w:pPr>
+      <w:r>
+        <w:rPr>
+          <w:b/>
+          <w:bCs/>
+        </w:rPr>
+        <w:t>§ Task: Answer the following questions:</w:t>
+      </w:r>
+    </w:p>
+    <w:p>
+      <w:pPr>
+        <w:pStyle w:val="LO-normal"/>
+        <w:shd w:val="clear" w:fill="auto"/>
+        <w:spacing w:before="0" w:after="160"/>
+        <w:rPr>
+          <w:b w:val="false"/>
+          <w:bCs w:val="false"/>
+        </w:rPr>
+      </w:pPr>
+      <w:r>
+        <w:rPr>
+          <w:b w:val="false"/>
+          <w:bCs w:val="false"/>
+        </w:rPr>
+        <w:t>1. Which were the 5 most frequent words in all_words.csv were most frequent?</w:t>
+      </w:r>
+    </w:p>
+    <w:p>
+      <w:pPr>
+        <w:pStyle w:val="LO-normal"/>
+        <w:shd w:val="clear" w:fill="auto"/>
+        <w:spacing w:before="0" w:after="160"/>
+        <w:rPr>
+          <w:b w:val="false"/>
+          <w:bCs w:val="false"/>
+        </w:rPr>
+      </w:pPr>
+      <w:r>
+        <w:rPr>
+          <w:b w:val="false"/>
+          <w:bCs w:val="false"/>
+        </w:rPr>
+        <w:t>2. Which were the 5 most frequent words in all_uppercase_words.csv.</w:t>
+      </w:r>
+    </w:p>
+    <w:p>
+      <w:pPr>
+        <w:pStyle w:val="LO-normal"/>
+        <w:shd w:val="clear" w:fill="auto"/>
+        <w:spacing w:before="0" w:after="160"/>
+        <w:rPr>
+          <w:b w:val="false"/>
+          <w:bCs w:val="false"/>
+        </w:rPr>
+      </w:pPr>
+      <w:r>
+        <w:rPr>
+          <w:b w:val="false"/>
+          <w:bCs w:val="false"/>
+        </w:rPr>
+        <w:t>3. Compare and contrast these top 5. Explain in 2-3 sentences what you observe about the similariries and differences.</w:t>
+      </w:r>
+    </w:p>
+    <w:p>
+      <w:pPr>
+        <w:pStyle w:val="LO-normal"/>
+        <w:shd w:val="clear" w:fill="auto"/>
+        <w:spacing w:before="0" w:after="160"/>
+        <w:rPr>
+          <w:b w:val="false"/>
+          <w:bCs w:val="false"/>
+        </w:rPr>
+      </w:pPr>
+      <w:r>
+        <w:rPr>
+          <w:b w:val="false"/>
+          <w:bCs w:val="false"/>
+        </w:rPr>
+        <w:t>4. In your own words, what were the most surprising parts of each list?</w:t>
+      </w:r>
+    </w:p>
+    <w:p>
+      <w:pPr>
+        <w:pStyle w:val="LO-normal"/>
+        <w:shd w:val="clear" w:fill="auto"/>
+        <w:spacing w:before="0" w:after="160"/>
+        <w:rPr>
+          <w:b w:val="false"/>
+          <w:bCs w:val="false"/>
+        </w:rPr>
+      </w:pPr>
+      <w:r>
+        <w:rPr>
+          <w:b/>
+          <w:bCs/>
+        </w:rPr>
+        <w:t>Solutions</w:t>
       </w:r>
     </w:p>
     <w:p>
@@ -1341,6 +1453,45 @@
         <w:jc w:val="both"/>
         <w:rPr>
           <w:rFonts w:ascii="Times New Roman" w:hAnsi="Times New Roman"/>
+          <w:b/>
+          <w:bCs/>
+        </w:rPr>
+      </w:pPr>
+      <w:r>
+        <w:rPr>
+          <w:rFonts w:ascii="Times New Roman" w:hAnsi="Times New Roman"/>
+          <w:b/>
+          <w:bCs/>
+        </w:rPr>
+        <w:t>Solution</w:t>
+      </w:r>
+    </w:p>
+    <w:p>
+      <w:pPr>
+        <w:pStyle w:val="Normal"/>
+        <w:bidi w:val="0"/>
+        <w:jc w:val="both"/>
+        <w:rPr>
+          <w:rFonts w:ascii="Times New Roman" w:hAnsi="Times New Roman"/>
+          <w:b/>
+          <w:bCs/>
+        </w:rPr>
+      </w:pPr>
+      <w:r>
+        <w:rPr>
+          <w:rFonts w:ascii="Times New Roman" w:hAnsi="Times New Roman"/>
+          <w:b/>
+          <w:bCs/>
+        </w:rPr>
+      </w:r>
+    </w:p>
+    <w:p>
+      <w:pPr>
+        <w:pStyle w:val="Normal"/>
+        <w:bidi w:val="0"/>
+        <w:jc w:val="both"/>
+        <w:rPr>
+          <w:rFonts w:ascii="Times New Roman" w:hAnsi="Times New Roman"/>
         </w:rPr>
       </w:pPr>
       <w:r>
@@ -1356,12 +1507,591 @@
         <w:bidi w:val="0"/>
         <w:jc w:val="left"/>
         <w:rPr>
-          <w:rFonts w:ascii="Times New Roman" w:hAnsi="Times New Roman"/>
-        </w:rPr>
-      </w:pPr>
-      <w:r>
-        <w:rPr>
-          <w:rFonts w:ascii="Times New Roman" w:hAnsi="Times New Roman"/>
+          <w:b/>
+          <w:bCs/>
+        </w:rPr>
+      </w:pPr>
+      <w:r>
+        <w:rPr>
+          <w:rFonts w:ascii="Times New Roman" w:hAnsi="Times New Roman"/>
+        </w:rPr>
+      </w:r>
+    </w:p>
+    <w:p>
+      <w:pPr>
+        <w:pStyle w:val="Normal"/>
+        <w:bidi w:val="0"/>
+        <w:jc w:val="left"/>
+        <w:rPr>
+          <w:rFonts w:ascii="Times New Roman" w:hAnsi="Times New Roman"/>
+        </w:rPr>
+      </w:pPr>
+      <w:r>
+        <w:rPr>
+          <w:rFonts w:ascii="Times New Roman" w:hAnsi="Times New Roman"/>
+          <w:b/>
+          <w:bCs/>
+        </w:rPr>
+        <w:t>ANSWER THE FOLLOWING QUESTIONS AFTER LISTENING TO THE PODCAS</w:t>
+      </w:r>
+      <w:r>
+        <w:rPr>
+          <w:rFonts w:ascii="Times New Roman" w:hAnsi="Times New Roman"/>
+        </w:rPr>
+        <w:t>T</w:t>
+      </w:r>
+    </w:p>
+    <w:p>
+      <w:pPr>
+        <w:pStyle w:val="Normal"/>
+        <w:bidi w:val="0"/>
+        <w:jc w:val="left"/>
+        <w:rPr>
+          <w:rFonts w:ascii="Times New Roman" w:hAnsi="Times New Roman"/>
+        </w:rPr>
+      </w:pPr>
+      <w:r>
+        <w:rPr>
+          <w:rFonts w:ascii="Times New Roman" w:hAnsi="Times New Roman"/>
+        </w:rPr>
+      </w:r>
+    </w:p>
+    <w:p>
+      <w:pPr>
+        <w:pStyle w:val="Normal"/>
+        <w:bidi w:val="0"/>
+        <w:jc w:val="left"/>
+        <w:rPr>
+          <w:rFonts w:ascii="Times New Roman" w:hAnsi="Times New Roman"/>
+        </w:rPr>
+      </w:pPr>
+      <w:r>
+        <w:rPr>
+          <w:rFonts w:ascii="Times New Roman" w:hAnsi="Times New Roman"/>
+        </w:rPr>
+        <w:t>1. List 3 things that you learned from this podcast?</w:t>
+      </w:r>
+    </w:p>
+    <w:p>
+      <w:pPr>
+        <w:pStyle w:val="Normal"/>
+        <w:bidi w:val="0"/>
+        <w:jc w:val="left"/>
+        <w:rPr>
+          <w:rFonts w:ascii="Times New Roman" w:hAnsi="Times New Roman"/>
+        </w:rPr>
+      </w:pPr>
+      <w:r>
+        <w:rPr>
+          <w:rFonts w:ascii="Times New Roman" w:hAnsi="Times New Roman"/>
+        </w:rPr>
+      </w:r>
+    </w:p>
+    <w:p>
+      <w:pPr>
+        <w:pStyle w:val="Normal"/>
+        <w:bidi w:val="0"/>
+        <w:jc w:val="left"/>
+        <w:rPr>
+          <w:rFonts w:ascii="Times New Roman" w:hAnsi="Times New Roman"/>
+          <w:b/>
+          <w:bCs/>
+        </w:rPr>
+      </w:pPr>
+      <w:r>
+        <w:rPr>
+          <w:rFonts w:ascii="Times New Roman" w:hAnsi="Times New Roman"/>
+          <w:b/>
+          <w:bCs/>
+        </w:rPr>
+        <w:t>Solution</w:t>
+      </w:r>
+    </w:p>
+    <w:p>
+      <w:pPr>
+        <w:pStyle w:val="Normal"/>
+        <w:bidi w:val="0"/>
+        <w:jc w:val="left"/>
+        <w:rPr>
+          <w:rFonts w:ascii="Times New Roman" w:hAnsi="Times New Roman"/>
+        </w:rPr>
+      </w:pPr>
+      <w:r>
+        <w:rPr>
+          <w:rFonts w:ascii="Times New Roman" w:hAnsi="Times New Roman"/>
+        </w:rPr>
+      </w:r>
+    </w:p>
+    <w:p>
+      <w:pPr>
+        <w:pStyle w:val="TextBody"/>
+        <w:bidi w:val="0"/>
+        <w:jc w:val="both"/>
+        <w:rPr/>
+      </w:pPr>
+      <w:r>
+        <w:rPr>
+          <w:rStyle w:val="StrongEmphasis"/>
+          <w:rFonts w:ascii="Times New Roman" w:hAnsi="Times New Roman"/>
+        </w:rPr>
+        <w:t>Python as a Dominant Language -</w:t>
+      </w:r>
+      <w:r>
+        <w:rPr>
+          <w:rFonts w:ascii="Times New Roman" w:hAnsi="Times New Roman"/>
+        </w:rPr>
+        <w:t xml:space="preserve"> Python has become one of the most popular programming languages for data science and machine learning. Its simplicity and versatility make it accessible to data scientists, and it has a rich ecosystem of libraries and tools for various data-related tasks.</w:t>
+      </w:r>
+    </w:p>
+    <w:p>
+      <w:pPr>
+        <w:pStyle w:val="TextBody"/>
+        <w:bidi w:val="0"/>
+        <w:jc w:val="both"/>
+        <w:rPr/>
+      </w:pPr>
+      <w:r>
+        <w:rPr>
+          <w:rStyle w:val="StrongEmphasis"/>
+        </w:rPr>
+        <w:t xml:space="preserve">Pandas for Data Manipulation - </w:t>
+      </w:r>
+      <w:r>
+        <w:rPr/>
+        <w:t>Pandas is a powerful library in Python for data manipulation and analysis. It provides data structures like DataFrames and Series, which are essential for cleaning, transforming, and exploring data. Data scientists often use Pandas to prepare data for analysis.</w:t>
+      </w:r>
+    </w:p>
+    <w:p>
+      <w:pPr>
+        <w:pStyle w:val="TextBody"/>
+        <w:bidi w:val="0"/>
+        <w:jc w:val="both"/>
+        <w:rPr/>
+      </w:pPr>
+      <w:r>
+        <w:rPr>
+          <w:rStyle w:val="StrongEmphasis"/>
+        </w:rPr>
+        <w:t xml:space="preserve">Scikit-Learn for Machine Learning - </w:t>
+      </w:r>
+      <w:r>
+        <w:rPr/>
+        <w:t>Scikit-Learn is a popular machine learning library in Python. It offers a wide range of machine learning algorithms and tools for tasks such as classification, regression, clustering, and model evaluation. Data scientists use Scikit-Learn to build and evaluate predictive models.</w:t>
+      </w:r>
+    </w:p>
+    <w:p>
+      <w:pPr>
+        <w:pStyle w:val="TextBody"/>
+        <w:bidi w:val="0"/>
+        <w:jc w:val="both"/>
+        <w:rPr/>
+      </w:pPr>
+      <w:r>
+        <w:rPr>
+          <w:rStyle w:val="StrongEmphasis"/>
+        </w:rPr>
+        <w:t>NumPy for Numerical Computing</w:t>
+      </w:r>
+      <w:r>
+        <w:rPr/>
+        <w:t>: NumPy is a fundamental library for numerical computing in Python. It provides support for large, multi-dimensional arrays and matrices, along with a collection of mathematical functions to operate on these arrays efficiently.</w:t>
+      </w:r>
+    </w:p>
+    <w:p>
+      <w:pPr>
+        <w:pStyle w:val="TextBody"/>
+        <w:bidi w:val="0"/>
+        <w:jc w:val="both"/>
+        <w:rPr/>
+      </w:pPr>
+      <w:r>
+        <w:rPr/>
+      </w:r>
+    </w:p>
+    <w:p>
+      <w:pPr>
+        <w:pStyle w:val="TextBody"/>
+        <w:bidi w:val="0"/>
+        <w:jc w:val="both"/>
+        <w:rPr/>
+      </w:pPr>
+      <w:r>
+        <w:rPr>
+          <w:b/>
+          <w:bCs/>
+        </w:rPr>
+        <w:t>Editor likely used for data science</w:t>
+      </w:r>
+      <w:r>
+        <w:rPr/>
+        <w:t xml:space="preserve"> – Pycharm</w:t>
+      </w:r>
+    </w:p>
+    <w:p>
+      <w:pPr>
+        <w:pStyle w:val="TextBody"/>
+        <w:bidi w:val="0"/>
+        <w:jc w:val="both"/>
+        <w:rPr/>
+      </w:pPr>
+      <w:r>
+        <w:rPr>
+          <w:b/>
+          <w:bCs/>
+        </w:rPr>
+        <w:t>Notable API Package</w:t>
+      </w:r>
+      <w:r>
+        <w:rPr/>
+        <w:t xml:space="preserve"> – Transformers. </w:t>
+      </w:r>
+    </w:p>
+    <w:p>
+      <w:pPr>
+        <w:pStyle w:val="Normal"/>
+        <w:bidi w:val="0"/>
+        <w:jc w:val="left"/>
+        <w:rPr>
+          <w:rFonts w:ascii="Times New Roman" w:hAnsi="Times New Roman"/>
+        </w:rPr>
+      </w:pPr>
+      <w:r>
+        <w:rPr>
+          <w:rFonts w:ascii="Times New Roman" w:hAnsi="Times New Roman"/>
+        </w:rPr>
+      </w:r>
+    </w:p>
+    <w:p>
+      <w:pPr>
+        <w:pStyle w:val="Normal"/>
+        <w:bidi w:val="0"/>
+        <w:jc w:val="left"/>
+        <w:rPr>
+          <w:rFonts w:ascii="Times New Roman" w:hAnsi="Times New Roman"/>
+        </w:rPr>
+      </w:pPr>
+      <w:r>
+        <w:rPr>
+          <w:rFonts w:ascii="Times New Roman" w:hAnsi="Times New Roman"/>
+        </w:rPr>
+      </w:r>
+    </w:p>
+    <w:p>
+      <w:pPr>
+        <w:pStyle w:val="Normal"/>
+        <w:bidi w:val="0"/>
+        <w:jc w:val="both"/>
+        <w:rPr>
+          <w:rFonts w:ascii="Times New Roman" w:hAnsi="Times New Roman"/>
+        </w:rPr>
+      </w:pPr>
+      <w:r>
+        <w:rPr>
+          <w:rFonts w:ascii="Times New Roman" w:hAnsi="Times New Roman"/>
+        </w:rPr>
+        <w:t>2. What is your reaction to the podcast? Pick at least one point brought up in the interview that you agree with and list your reason why.</w:t>
+      </w:r>
+    </w:p>
+    <w:p>
+      <w:pPr>
+        <w:pStyle w:val="Normal"/>
+        <w:bidi w:val="0"/>
+        <w:jc w:val="both"/>
+        <w:rPr>
+          <w:rFonts w:ascii="Times New Roman" w:hAnsi="Times New Roman"/>
+        </w:rPr>
+      </w:pPr>
+      <w:r>
+        <w:rPr>
+          <w:rFonts w:ascii="Times New Roman" w:hAnsi="Times New Roman"/>
+        </w:rPr>
+      </w:r>
+    </w:p>
+    <w:p>
+      <w:pPr>
+        <w:pStyle w:val="Normal"/>
+        <w:bidi w:val="0"/>
+        <w:jc w:val="both"/>
+        <w:rPr>
+          <w:rFonts w:ascii="Times New Roman" w:hAnsi="Times New Roman"/>
+          <w:b/>
+          <w:bCs/>
+        </w:rPr>
+      </w:pPr>
+      <w:r>
+        <w:rPr>
+          <w:rFonts w:ascii="Times New Roman" w:hAnsi="Times New Roman"/>
+          <w:b/>
+          <w:bCs/>
+        </w:rPr>
+        <w:t>Solution</w:t>
+      </w:r>
+    </w:p>
+    <w:p>
+      <w:pPr>
+        <w:pStyle w:val="Normal"/>
+        <w:bidi w:val="0"/>
+        <w:jc w:val="both"/>
+        <w:rPr>
+          <w:rFonts w:ascii="Times New Roman" w:hAnsi="Times New Roman"/>
+        </w:rPr>
+      </w:pPr>
+      <w:r>
+        <w:rPr>
+          <w:rFonts w:ascii="Times New Roman" w:hAnsi="Times New Roman"/>
+        </w:rPr>
+      </w:r>
+    </w:p>
+    <w:p>
+      <w:pPr>
+        <w:pStyle w:val="Normal"/>
+        <w:bidi w:val="0"/>
+        <w:jc w:val="both"/>
+        <w:rPr>
+          <w:rFonts w:ascii="Times New Roman" w:hAnsi="Times New Roman"/>
+        </w:rPr>
+      </w:pPr>
+      <w:r>
+        <w:rPr>
+          <w:rFonts w:ascii="Times New Roman" w:hAnsi="Times New Roman"/>
+        </w:rPr>
+        <w:t>I agree with the point that Python's versatility and rich ecosystem makes it a powerful tool for data science.</w:t>
+      </w:r>
+    </w:p>
+    <w:p>
+      <w:pPr>
+        <w:pStyle w:val="Normal"/>
+        <w:bidi w:val="0"/>
+        <w:jc w:val="both"/>
+        <w:rPr>
+          <w:rFonts w:ascii="Times New Roman" w:hAnsi="Times New Roman"/>
+        </w:rPr>
+      </w:pPr>
+      <w:r>
+        <w:rPr>
+          <w:rFonts w:ascii="Times New Roman" w:hAnsi="Times New Roman"/>
+        </w:rPr>
+        <w:t>Python's extensive libraries and packages make it easier to perform data analysis and machine learning tasks.</w:t>
+      </w:r>
+    </w:p>
+    <w:p>
+      <w:pPr>
+        <w:pStyle w:val="Normal"/>
+        <w:bidi w:val="0"/>
+        <w:jc w:val="both"/>
+        <w:rPr>
+          <w:rFonts w:ascii="Times New Roman" w:hAnsi="Times New Roman"/>
+        </w:rPr>
+      </w:pPr>
+      <w:r>
+        <w:rPr>
+          <w:rFonts w:ascii="Times New Roman" w:hAnsi="Times New Roman"/>
+        </w:rPr>
+      </w:r>
+    </w:p>
+    <w:p>
+      <w:pPr>
+        <w:pStyle w:val="Normal"/>
+        <w:bidi w:val="0"/>
+        <w:jc w:val="both"/>
+        <w:rPr>
+          <w:rFonts w:ascii="Times New Roman" w:hAnsi="Times New Roman"/>
+        </w:rPr>
+      </w:pPr>
+      <w:r>
+        <w:rPr>
+          <w:rFonts w:ascii="Times New Roman" w:hAnsi="Times New Roman"/>
+        </w:rPr>
+        <w:t>3. After listening to the podcast, do you think you are more informed about the importance of Python to Data Science? How? (Be brief – one sentence will suffice.)</w:t>
+      </w:r>
+    </w:p>
+    <w:p>
+      <w:pPr>
+        <w:pStyle w:val="Normal"/>
+        <w:bidi w:val="0"/>
+        <w:jc w:val="both"/>
+        <w:rPr>
+          <w:rFonts w:ascii="Times New Roman" w:hAnsi="Times New Roman"/>
+        </w:rPr>
+      </w:pPr>
+      <w:r>
+        <w:rPr>
+          <w:rFonts w:ascii="Times New Roman" w:hAnsi="Times New Roman"/>
+        </w:rPr>
+      </w:r>
+    </w:p>
+    <w:p>
+      <w:pPr>
+        <w:pStyle w:val="Normal"/>
+        <w:bidi w:val="0"/>
+        <w:jc w:val="both"/>
+        <w:rPr>
+          <w:rFonts w:ascii="Times New Roman" w:hAnsi="Times New Roman"/>
+          <w:b/>
+          <w:bCs/>
+        </w:rPr>
+      </w:pPr>
+      <w:r>
+        <w:rPr>
+          <w:rFonts w:ascii="Times New Roman" w:hAnsi="Times New Roman"/>
+          <w:b/>
+          <w:bCs/>
+        </w:rPr>
+        <w:t>Solution</w:t>
+      </w:r>
+    </w:p>
+    <w:p>
+      <w:pPr>
+        <w:pStyle w:val="Normal"/>
+        <w:bidi w:val="0"/>
+        <w:jc w:val="both"/>
+        <w:rPr>
+          <w:rFonts w:ascii="Times New Roman" w:hAnsi="Times New Roman"/>
+          <w:b/>
+          <w:bCs/>
+        </w:rPr>
+      </w:pPr>
+      <w:r>
+        <w:rPr>
+          <w:rFonts w:ascii="Times New Roman" w:hAnsi="Times New Roman"/>
+          <w:b/>
+          <w:bCs/>
+        </w:rPr>
+      </w:r>
+    </w:p>
+    <w:p>
+      <w:pPr>
+        <w:pStyle w:val="Normal"/>
+        <w:bidi w:val="0"/>
+        <w:jc w:val="both"/>
+        <w:rPr>
+          <w:rFonts w:ascii="Times New Roman" w:hAnsi="Times New Roman"/>
+          <w:b w:val="false"/>
+          <w:bCs w:val="false"/>
+        </w:rPr>
+      </w:pPr>
+      <w:r>
+        <w:rPr>
+          <w:rFonts w:ascii="Times New Roman" w:hAnsi="Times New Roman"/>
+          <w:b w:val="false"/>
+          <w:bCs w:val="false"/>
+        </w:rPr>
+        <w:t>Yes, I am more informed about Python's importance to Data Science. The podcast highlighted Python's role in various aspects of data science, from data engineering to modeling and analysis.</w:t>
+      </w:r>
+    </w:p>
+    <w:p>
+      <w:pPr>
+        <w:pStyle w:val="Normal"/>
+        <w:bidi w:val="0"/>
+        <w:jc w:val="both"/>
+        <w:rPr>
+          <w:rFonts w:ascii="Times New Roman" w:hAnsi="Times New Roman"/>
+        </w:rPr>
+      </w:pPr>
+      <w:r>
+        <w:rPr>
+          <w:rFonts w:ascii="Times New Roman" w:hAnsi="Times New Roman"/>
+        </w:rPr>
+      </w:r>
+    </w:p>
+    <w:p>
+      <w:pPr>
+        <w:pStyle w:val="Normal"/>
+        <w:bidi w:val="0"/>
+        <w:jc w:val="both"/>
+        <w:rPr>
+          <w:rFonts w:ascii="Times New Roman" w:hAnsi="Times New Roman"/>
+        </w:rPr>
+      </w:pPr>
+      <w:r>
+        <w:rPr>
+          <w:rFonts w:ascii="Times New Roman" w:hAnsi="Times New Roman"/>
+        </w:rPr>
+        <w:t>4. List one surprising fact you learned from listening to this podcast.</w:t>
+      </w:r>
+    </w:p>
+    <w:p>
+      <w:pPr>
+        <w:pStyle w:val="Normal"/>
+        <w:bidi w:val="0"/>
+        <w:jc w:val="both"/>
+        <w:rPr>
+          <w:rFonts w:ascii="Times New Roman" w:hAnsi="Times New Roman"/>
+        </w:rPr>
+      </w:pPr>
+      <w:r>
+        <w:rPr>
+          <w:rFonts w:ascii="Times New Roman" w:hAnsi="Times New Roman"/>
+        </w:rPr>
+      </w:r>
+    </w:p>
+    <w:p>
+      <w:pPr>
+        <w:pStyle w:val="Normal"/>
+        <w:bidi w:val="0"/>
+        <w:jc w:val="both"/>
+        <w:rPr>
+          <w:rFonts w:ascii="Times New Roman" w:hAnsi="Times New Roman"/>
+          <w:b/>
+          <w:bCs/>
+        </w:rPr>
+      </w:pPr>
+      <w:r>
+        <w:rPr>
+          <w:rFonts w:ascii="Times New Roman" w:hAnsi="Times New Roman"/>
+          <w:b/>
+          <w:bCs/>
+        </w:rPr>
+        <w:t>Solution</w:t>
+      </w:r>
+    </w:p>
+    <w:p>
+      <w:pPr>
+        <w:pStyle w:val="Normal"/>
+        <w:bidi w:val="0"/>
+        <w:jc w:val="both"/>
+        <w:rPr>
+          <w:rFonts w:ascii="Times New Roman" w:hAnsi="Times New Roman"/>
+        </w:rPr>
+      </w:pPr>
+      <w:r>
+        <w:rPr>
+          <w:rFonts w:ascii="Times New Roman" w:hAnsi="Times New Roman"/>
+        </w:rPr>
+      </w:r>
+    </w:p>
+    <w:p>
+      <w:pPr>
+        <w:pStyle w:val="Normal"/>
+        <w:bidi w:val="0"/>
+        <w:jc w:val="both"/>
+        <w:rPr>
+          <w:rFonts w:ascii="Times New Roman" w:hAnsi="Times New Roman"/>
+        </w:rPr>
+      </w:pPr>
+      <w:r>
+        <w:rPr>
+          <w:rFonts w:ascii="Times New Roman" w:hAnsi="Times New Roman"/>
+        </w:rPr>
+        <w:t>Data scientists like working alone or in very small groups.</w:t>
+      </w:r>
+    </w:p>
+    <w:p>
+      <w:pPr>
+        <w:pStyle w:val="Normal"/>
+        <w:bidi w:val="0"/>
+        <w:jc w:val="both"/>
+        <w:rPr>
+          <w:rFonts w:ascii="Times New Roman" w:hAnsi="Times New Roman"/>
+          <w:b w:val="false"/>
+          <w:bCs w:val="false"/>
+        </w:rPr>
+      </w:pPr>
+      <w:r>
+        <w:rPr>
+          <w:rFonts w:ascii="Times New Roman" w:hAnsi="Times New Roman"/>
+          <w:b w:val="false"/>
+          <w:bCs w:val="false"/>
         </w:rPr>
       </w:r>
     </w:p>
@@ -1410,6 +2140,19 @@
       <w:sz w:val="24"/>
       <w:szCs w:val="24"/>
       <w:lang w:val="en-US" w:eastAsia="zh-CN" w:bidi="hi-IN"/>
+    </w:rPr>
+  </w:style>
+  <w:style w:type="character" w:styleId="NumberingSymbols">
+    <w:name w:val="Numbering Symbols"/>
+    <w:qFormat/>
+    <w:rPr/>
+  </w:style>
+  <w:style w:type="character" w:styleId="StrongEmphasis">
+    <w:name w:val="Strong"/>
+    <w:qFormat/>
+    <w:rPr>
+      <w:b/>
+      <w:bCs/>
     </w:rPr>
   </w:style>
   <w:style w:type="paragraph" w:styleId="Heading">
@@ -1470,5 +2213,24 @@
       <w:rFonts w:cs="FreeSans"/>
     </w:rPr>
   </w:style>
+  <w:style w:type="paragraph" w:styleId="LO-normal">
+    <w:name w:val="LO-normal"/>
+    <w:qFormat/>
+    <w:pPr>
+      <w:widowControl/>
+      <w:suppressAutoHyphens w:val="true"/>
+      <w:bidi w:val="0"/>
+      <w:spacing w:lineRule="auto" w:line="276" w:before="0" w:after="160"/>
+      <w:jc w:val="left"/>
+    </w:pPr>
+    <w:rPr>
+      <w:rFonts w:ascii="Liberation Serif" w:hAnsi="Liberation Serif" w:eastAsia="Noto Sans" w:cs="FreeSans"/>
+      <w:color w:val="auto"/>
+      <w:kern w:val="2"/>
+      <w:sz w:val="24"/>
+      <w:szCs w:val="24"/>
+      <w:lang w:val="en-US" w:eastAsia="zh-CN" w:bidi="hi-IN"/>
+    </w:rPr>
+  </w:style>
 </w:styles>
 </file>
</xml_diff>